<commit_message>
Alteração na introdução do documento, Modelo Visão - Industria
</commit_message>
<xml_diff>
--- a/Modela/VisãoModelo - Industria.docx
+++ b/Modela/VisãoModelo - Industria.docx
@@ -216,24 +216,17 @@
     </w:p>
     <w:p>
       <w:pPr>
-        <w:ind w:left="720"/>
-        <w:rPr>
-          <w:lang w:val="pt-BR"/>
-        </w:rPr>
-      </w:pPr>
-      <w:r>
-        <w:rPr>
-          <w:lang w:val="pt-BR"/>
-        </w:rPr>
-        <w:t xml:space="preserve">Este documento contém o planejamento geral do projeto do Sistema Industrial que será desenvolvido para auxiliar na gestão das empresas que trabalham com produção de produtos, com a finalidade de um total </w:t>
-      </w:r>
+        <w:rPr>
+          <w:lang w:val="pt-BR"/>
+        </w:rPr>
+      </w:pPr>
       <w:bookmarkStart w:id="2" w:name="_GoBack"/>
       <w:bookmarkEnd w:id="2"/>
       <w:r>
         <w:rPr>
           <w:lang w:val="pt-BR"/>
         </w:rPr>
-        <w:t xml:space="preserve">controle e diminuição de gastos extras. </w:t>
+        <w:t>Este documento contém o planejamento geral do projeto do Sistema Industrial que será desenvolvido para auxiliar na gestão das empresas que trabalham com produção de produtos, com a finalidade de um maior controle dos gastos para a produção dos produtos finais e cálculo de custos dos mesmos.</w:t>
       </w:r>
     </w:p>
     <w:p>

</xml_diff>